<commit_message>
Updated SensorTag and Hbase code
Updated Code
</commit_message>
<xml_diff>
--- a/Lab-2/BigData-Lab2.docx
+++ b/Lab-2/BigData-Lab2.docx
@@ -26,13 +26,40 @@
           <w:szCs w:val="28"/>
         </w:rPr>
       </w:pPr>
-      <w:r>
-        <w:rPr>
-          <w:sz w:val="28"/>
-          <w:szCs w:val="28"/>
-        </w:rPr>
-        <w:t>Name:Vishnu Praveen Gude</w:t>
-      </w:r>
+      <w:proofErr w:type="spellStart"/>
+      <w:r>
+        <w:rPr>
+          <w:sz w:val="28"/>
+          <w:szCs w:val="28"/>
+        </w:rPr>
+        <w:t>Name</w:t>
+      </w:r>
+      <w:proofErr w:type="gramStart"/>
+      <w:r>
+        <w:rPr>
+          <w:sz w:val="28"/>
+          <w:szCs w:val="28"/>
+        </w:rPr>
+        <w:t>:Vishnu</w:t>
+      </w:r>
+      <w:proofErr w:type="spellEnd"/>
+      <w:proofErr w:type="gramEnd"/>
+      <w:r>
+        <w:rPr>
+          <w:sz w:val="28"/>
+          <w:szCs w:val="28"/>
+        </w:rPr>
+        <w:t xml:space="preserve"> Praveen </w:t>
+      </w:r>
+      <w:proofErr w:type="spellStart"/>
+      <w:r>
+        <w:rPr>
+          <w:sz w:val="28"/>
+          <w:szCs w:val="28"/>
+        </w:rPr>
+        <w:t>Gude</w:t>
+      </w:r>
+      <w:proofErr w:type="spellEnd"/>
     </w:p>
     <w:p>
       <w:pPr>
@@ -42,12 +69,21 @@
           <w:szCs w:val="28"/>
         </w:rPr>
       </w:pPr>
-      <w:r>
-        <w:rPr>
-          <w:sz w:val="28"/>
-          <w:szCs w:val="28"/>
-        </w:rPr>
-        <w:t>Number : 16103389</w:t>
+      <w:proofErr w:type="gramStart"/>
+      <w:r>
+        <w:rPr>
+          <w:sz w:val="28"/>
+          <w:szCs w:val="28"/>
+        </w:rPr>
+        <w:t>Number :</w:t>
+      </w:r>
+      <w:proofErr w:type="gramEnd"/>
+      <w:r>
+        <w:rPr>
+          <w:sz w:val="28"/>
+          <w:szCs w:val="28"/>
+        </w:rPr>
+        <w:t xml:space="preserve"> 16103389</w:t>
       </w:r>
     </w:p>
     <w:p>
@@ -58,13 +94,41 @@
           <w:szCs w:val="28"/>
         </w:rPr>
       </w:pPr>
+      <w:proofErr w:type="spellStart"/>
       <w:r>
         <w:rPr>
           <w:b/>
           <w:sz w:val="28"/>
           <w:szCs w:val="28"/>
         </w:rPr>
-        <w:t>SensorTagData/Hbase Application:</w:t>
+        <w:t>SensorTagData</w:t>
+      </w:r>
+      <w:proofErr w:type="spellEnd"/>
+      <w:r>
+        <w:rPr>
+          <w:b/>
+          <w:sz w:val="28"/>
+          <w:szCs w:val="28"/>
+        </w:rPr>
+        <w:t>/</w:t>
+      </w:r>
+      <w:proofErr w:type="spellStart"/>
+      <w:r>
+        <w:rPr>
+          <w:b/>
+          <w:sz w:val="28"/>
+          <w:szCs w:val="28"/>
+        </w:rPr>
+        <w:t>Hbase</w:t>
+      </w:r>
+      <w:proofErr w:type="spellEnd"/>
+      <w:r>
+        <w:rPr>
+          <w:b/>
+          <w:sz w:val="28"/>
+          <w:szCs w:val="28"/>
+        </w:rPr>
+        <w:t xml:space="preserve"> Application:</w:t>
       </w:r>
     </w:p>
     <w:p>
@@ -84,7 +148,23 @@
           <w:sz w:val="28"/>
           <w:szCs w:val="28"/>
         </w:rPr>
-        <w:t>I downloaded SensorTag Application in the blackboard and imported to eclipse.</w:t>
+        <w:t xml:space="preserve">I downloaded </w:t>
+      </w:r>
+      <w:proofErr w:type="spellStart"/>
+      <w:r>
+        <w:rPr>
+          <w:sz w:val="28"/>
+          <w:szCs w:val="28"/>
+        </w:rPr>
+        <w:t>SensorTag</w:t>
+      </w:r>
+      <w:proofErr w:type="spellEnd"/>
+      <w:r>
+        <w:rPr>
+          <w:sz w:val="28"/>
+          <w:szCs w:val="28"/>
+        </w:rPr>
+        <w:t xml:space="preserve"> Application in the blackboard and imported to eclipse.</w:t>
       </w:r>
     </w:p>
     <w:p>
@@ -104,7 +184,7 @@
           <w:sz w:val="28"/>
           <w:szCs w:val="28"/>
         </w:rPr>
-        <w:t>The I look through the code and observed that it will get the sensor Data and saves it to sensor.txt file and stores into SD card storage and in Data folder.</w:t>
+        <w:t>I modified the code to get humidity and temperature data along with GPS and accelerometer Data.</w:t>
       </w:r>
     </w:p>
     <w:p>
@@ -124,7 +204,34 @@
           <w:sz w:val="28"/>
           <w:szCs w:val="28"/>
         </w:rPr>
+        <w:t>I will get a humtemp.txt file which contains humidity and temperature along with sensor.txt file.</w:t>
+      </w:r>
+    </w:p>
+    <w:p>
+      <w:pPr>
+        <w:pStyle w:val="ListParagraph"/>
+        <w:numPr>
+          <w:ilvl w:val="0"/>
+          <w:numId w:val="1"/>
+        </w:numPr>
+        <w:rPr>
+          <w:sz w:val="28"/>
+          <w:szCs w:val="28"/>
+        </w:rPr>
+      </w:pPr>
+      <w:r>
+        <w:rPr>
+          <w:sz w:val="28"/>
+          <w:szCs w:val="28"/>
+        </w:rPr>
         <w:t>Before running the program my Data folder is empty</w:t>
+      </w:r>
+      <w:r>
+        <w:rPr>
+          <w:sz w:val="28"/>
+          <w:szCs w:val="28"/>
+        </w:rPr>
+        <w:t>.</w:t>
       </w:r>
     </w:p>
     <w:p>
@@ -199,7 +306,48 @@
           <w:szCs w:val="28"/>
         </w:rPr>
         <w:lastRenderedPageBreak/>
-        <w:t xml:space="preserve">After Executing the program </w:t>
+        <w:t xml:space="preserve">After </w:t>
+      </w:r>
+      <w:proofErr w:type="gramStart"/>
+      <w:r>
+        <w:rPr>
+          <w:sz w:val="28"/>
+          <w:szCs w:val="28"/>
+        </w:rPr>
+        <w:t>Executing</w:t>
+      </w:r>
+      <w:proofErr w:type="gramEnd"/>
+      <w:r>
+        <w:rPr>
+          <w:sz w:val="28"/>
+          <w:szCs w:val="28"/>
+        </w:rPr>
+        <w:t xml:space="preserve"> the program </w:t>
+      </w:r>
+    </w:p>
+    <w:p>
+      <w:pPr>
+        <w:ind w:left="360"/>
+        <w:rPr>
+          <w:sz w:val="28"/>
+          <w:szCs w:val="28"/>
+        </w:rPr>
+      </w:pPr>
+    </w:p>
+    <w:p>
+      <w:pPr>
+        <w:ind w:left="360"/>
+        <w:rPr>
+          <w:sz w:val="28"/>
+          <w:szCs w:val="28"/>
+        </w:rPr>
+      </w:pPr>
+      <w:r>
+        <w:rPr>
+          <w:sz w:val="28"/>
+          <w:szCs w:val="28"/>
+        </w:rPr>
+        <w:t>After Exiting the application my data folder is</w:t>
       </w:r>
     </w:p>
     <w:p>
@@ -221,7 +369,7 @@
           <wp:inline distT="0" distB="0" distL="0" distR="0">
             <wp:extent cx="4629150" cy="8229600"/>
             <wp:effectExtent l="0" t="0" r="0" b="0"/>
-            <wp:docPr id="2" name="Picture 2"/>
+            <wp:docPr id="3" name="Picture 3"/>
             <wp:cNvGraphicFramePr>
               <a:graphicFrameLocks xmlns:a="http://schemas.openxmlformats.org/drawingml/2006/main" noChangeAspect="1"/>
             </wp:cNvGraphicFramePr>
@@ -229,7 +377,7 @@
               <a:graphicData uri="http://schemas.openxmlformats.org/drawingml/2006/picture">
                 <pic:pic xmlns:pic="http://schemas.openxmlformats.org/drawingml/2006/picture">
                   <pic:nvPicPr>
-                    <pic:cNvPr id="2" name="Screenshot_2014-06-24-02-14-09.png"/>
+                    <pic:cNvPr id="3" name="Screenshot_2014-06-24-02-14-24.png"/>
                     <pic:cNvPicPr/>
                   </pic:nvPicPr>
                   <pic:blipFill>
@@ -274,7 +422,21 @@
           <w:szCs w:val="28"/>
         </w:rPr>
         <w:lastRenderedPageBreak/>
-        <w:t>After Exiting the application my data folder is</w:t>
+        <w:t>I opened that file</w:t>
+      </w:r>
+      <w:r>
+        <w:rPr>
+          <w:sz w:val="28"/>
+          <w:szCs w:val="28"/>
+        </w:rPr>
+        <w:t>s</w:t>
+      </w:r>
+      <w:r>
+        <w:rPr>
+          <w:sz w:val="28"/>
+          <w:szCs w:val="28"/>
+        </w:rPr>
+        <w:t xml:space="preserve"> in file editor</w:t>
       </w:r>
     </w:p>
     <w:p>
@@ -296,7 +458,7 @@
           <wp:inline distT="0" distB="0" distL="0" distR="0">
             <wp:extent cx="4629150" cy="8229600"/>
             <wp:effectExtent l="0" t="0" r="0" b="0"/>
-            <wp:docPr id="3" name="Picture 3"/>
+            <wp:docPr id="4" name="Picture 4"/>
             <wp:cNvGraphicFramePr>
               <a:graphicFrameLocks xmlns:a="http://schemas.openxmlformats.org/drawingml/2006/main" noChangeAspect="1"/>
             </wp:cNvGraphicFramePr>
@@ -304,7 +466,7 @@
               <a:graphicData uri="http://schemas.openxmlformats.org/drawingml/2006/picture">
                 <pic:pic xmlns:pic="http://schemas.openxmlformats.org/drawingml/2006/picture">
                   <pic:nvPicPr>
-                    <pic:cNvPr id="3" name="Screenshot_2014-06-24-02-14-24.png"/>
+                    <pic:cNvPr id="4" name="Screenshot_2014-06-24-02-14-34.png"/>
                     <pic:cNvPicPr/>
                   </pic:nvPicPr>
                   <pic:blipFill>
@@ -349,7 +511,37 @@
           <w:szCs w:val="28"/>
         </w:rPr>
         <w:lastRenderedPageBreak/>
-        <w:t>I opened that file in file editor</w:t>
+        <w:t>Now I saved that file</w:t>
+      </w:r>
+      <w:r>
+        <w:rPr>
+          <w:sz w:val="28"/>
+          <w:szCs w:val="28"/>
+        </w:rPr>
+        <w:t>s</w:t>
+      </w:r>
+      <w:r>
+        <w:rPr>
+          <w:sz w:val="28"/>
+          <w:szCs w:val="28"/>
+        </w:rPr>
+        <w:t xml:space="preserve"> into my system and separated the data with \</w:t>
+      </w:r>
+      <w:proofErr w:type="gramStart"/>
+      <w:r>
+        <w:rPr>
+          <w:sz w:val="28"/>
+          <w:szCs w:val="28"/>
+        </w:rPr>
+        <w:t>t(</w:t>
+      </w:r>
+      <w:proofErr w:type="gramEnd"/>
+      <w:r>
+        <w:rPr>
+          <w:sz w:val="28"/>
+          <w:szCs w:val="28"/>
+        </w:rPr>
+        <w:t>Tab separator)</w:t>
       </w:r>
     </w:p>
     <w:p>
@@ -363,15 +555,12 @@
       <w:r>
         <w:rPr>
           <w:noProof/>
-          <w:sz w:val="28"/>
-          <w:szCs w:val="28"/>
-        </w:rPr>
-        <w:lastRenderedPageBreak/>
+        </w:rPr>
         <w:drawing>
-          <wp:inline distT="0" distB="0" distL="0" distR="0">
-            <wp:extent cx="4629150" cy="8229600"/>
+          <wp:inline distT="0" distB="0" distL="0" distR="0" wp14:anchorId="3835697C" wp14:editId="21E8D191">
+            <wp:extent cx="5943600" cy="3714750"/>
             <wp:effectExtent l="0" t="0" r="0" b="0"/>
-            <wp:docPr id="4" name="Picture 4"/>
+            <wp:docPr id="11" name="Picture 11"/>
             <wp:cNvGraphicFramePr>
               <a:graphicFrameLocks xmlns:a="http://schemas.openxmlformats.org/drawingml/2006/main" noChangeAspect="1"/>
             </wp:cNvGraphicFramePr>
@@ -379,17 +568,11 @@
               <a:graphicData uri="http://schemas.openxmlformats.org/drawingml/2006/picture">
                 <pic:pic xmlns:pic="http://schemas.openxmlformats.org/drawingml/2006/picture">
                   <pic:nvPicPr>
-                    <pic:cNvPr id="4" name="Screenshot_2014-06-24-02-14-34.png"/>
+                    <pic:cNvPr id="1" name=""/>
                     <pic:cNvPicPr/>
                   </pic:nvPicPr>
                   <pic:blipFill>
-                    <a:blip r:embed="rId8">
-                      <a:extLst>
-                        <a:ext uri="{28A0092B-C50C-407E-A947-70E740481C1C}">
-                          <a14:useLocalDpi xmlns:a14="http://schemas.microsoft.com/office/drawing/2010/main" val="0"/>
-                        </a:ext>
-                      </a:extLst>
-                    </a:blip>
+                    <a:blip r:embed="rId8"/>
                     <a:stretch>
                       <a:fillRect/>
                     </a:stretch>
@@ -397,7 +580,7 @@
                   <pic:spPr>
                     <a:xfrm>
                       <a:off x="0" y="0"/>
-                      <a:ext cx="4629150" cy="8229600"/>
+                      <a:ext cx="5943600" cy="3714750"/>
                     </a:xfrm>
                     <a:prstGeom prst="rect">
                       <a:avLst/>
@@ -420,30 +603,13 @@
       </w:pPr>
       <w:r>
         <w:rPr>
-          <w:sz w:val="28"/>
-          <w:szCs w:val="28"/>
-        </w:rPr>
-        <w:lastRenderedPageBreak/>
-        <w:t>Now I saved that file into my system and separated the data with \t(Tab separator)</w:t>
-      </w:r>
-    </w:p>
-    <w:p>
-      <w:pPr>
-        <w:ind w:left="360"/>
-        <w:rPr>
-          <w:sz w:val="28"/>
-          <w:szCs w:val="28"/>
-        </w:rPr>
-      </w:pPr>
-      <w:r>
-        <w:rPr>
           <w:noProof/>
         </w:rPr>
         <w:drawing>
-          <wp:inline distT="0" distB="0" distL="0" distR="0" wp14:anchorId="60F32321" wp14:editId="06199BD5">
+          <wp:inline distT="0" distB="0" distL="0" distR="0" wp14:anchorId="74AC77DD" wp14:editId="3E07878A">
             <wp:extent cx="5943600" cy="3714750"/>
             <wp:effectExtent l="0" t="0" r="0" b="0"/>
-            <wp:docPr id="5" name="Picture 5"/>
+            <wp:docPr id="12" name="Picture 12"/>
             <wp:cNvGraphicFramePr>
               <a:graphicFrameLocks xmlns:a="http://schemas.openxmlformats.org/drawingml/2006/main" noChangeAspect="1"/>
             </wp:cNvGraphicFramePr>
@@ -498,34 +664,57 @@
           <w:sz w:val="28"/>
           <w:szCs w:val="28"/>
         </w:rPr>
-        <w:t>Now I downloaded the Hbase client application from blackboard and I imported into eclipse</w:t>
-      </w:r>
-    </w:p>
-    <w:p>
-      <w:pPr>
-        <w:ind w:left="360"/>
-        <w:rPr>
-          <w:sz w:val="28"/>
-          <w:szCs w:val="28"/>
-        </w:rPr>
-      </w:pPr>
-      <w:r>
-        <w:rPr>
-          <w:sz w:val="28"/>
-          <w:szCs w:val="28"/>
-        </w:rPr>
-        <w:lastRenderedPageBreak/>
+        <w:t xml:space="preserve">Now I downloaded the </w:t>
+      </w:r>
+      <w:proofErr w:type="spellStart"/>
+      <w:r>
+        <w:rPr>
+          <w:sz w:val="28"/>
+          <w:szCs w:val="28"/>
+        </w:rPr>
+        <w:t>Hbase</w:t>
+      </w:r>
+      <w:proofErr w:type="spellEnd"/>
+      <w:r>
+        <w:rPr>
+          <w:sz w:val="28"/>
+          <w:szCs w:val="28"/>
+        </w:rPr>
+        <w:t xml:space="preserve"> client application from blackboard and I imported into eclipse</w:t>
+      </w:r>
+    </w:p>
+    <w:p>
+      <w:pPr>
+        <w:ind w:left="360"/>
+        <w:rPr>
+          <w:noProof/>
+        </w:rPr>
+      </w:pPr>
+      <w:r>
+        <w:rPr>
+          <w:sz w:val="28"/>
+          <w:szCs w:val="28"/>
+        </w:rPr>
         <w:t>I edited hosts file as administrator and added IP in last line</w:t>
       </w:r>
+    </w:p>
+    <w:p>
+      <w:pPr>
+        <w:ind w:left="360"/>
+        <w:rPr>
+          <w:sz w:val="28"/>
+          <w:szCs w:val="28"/>
+        </w:rPr>
+      </w:pPr>
       <w:r>
         <w:rPr>
           <w:noProof/>
         </w:rPr>
         <w:drawing>
-          <wp:inline distT="0" distB="0" distL="0" distR="0" wp14:anchorId="45F0C90D" wp14:editId="41D34085">
+          <wp:inline distT="0" distB="0" distL="0" distR="0" wp14:anchorId="73FC84D2" wp14:editId="6C931447">
             <wp:extent cx="5943600" cy="3714750"/>
             <wp:effectExtent l="0" t="0" r="0" b="0"/>
-            <wp:docPr id="6" name="Picture 6"/>
+            <wp:docPr id="13" name="Picture 13"/>
             <wp:cNvGraphicFramePr>
               <a:graphicFrameLocks xmlns:a="http://schemas.openxmlformats.org/drawingml/2006/main" noChangeAspect="1"/>
             </wp:cNvGraphicFramePr>
@@ -578,8 +767,17 @@
           <w:sz w:val="28"/>
           <w:szCs w:val="28"/>
         </w:rPr>
-        <w:t xml:space="preserve"> to add my data structure in Hbase</w:t>
-      </w:r>
+        <w:t xml:space="preserve"> to add my data structure in </w:t>
+      </w:r>
+      <w:proofErr w:type="spellStart"/>
+      <w:r>
+        <w:rPr>
+          <w:sz w:val="28"/>
+          <w:szCs w:val="28"/>
+        </w:rPr>
+        <w:t>Hbase</w:t>
+      </w:r>
+      <w:proofErr w:type="spellEnd"/>
     </w:p>
     <w:p>
       <w:pPr>
@@ -617,8 +815,33 @@
           <w:sz w:val="28"/>
           <w:szCs w:val="28"/>
         </w:rPr>
-        <w:t>My table name is Vishnu_Lab2 and I created three column families inside the table Location,Date,AxisData</w:t>
-      </w:r>
+        <w:t xml:space="preserve">My table name is Vishnu_Lab2 and I created three column families inside the table </w:t>
+      </w:r>
+      <w:proofErr w:type="spellStart"/>
+      <w:r>
+        <w:rPr>
+          <w:sz w:val="28"/>
+          <w:szCs w:val="28"/>
+        </w:rPr>
+        <w:t>Location</w:t>
+      </w:r>
+      <w:proofErr w:type="gramStart"/>
+      <w:r>
+        <w:rPr>
+          <w:sz w:val="28"/>
+          <w:szCs w:val="28"/>
+        </w:rPr>
+        <w:t>,Date,AxisData</w:t>
+      </w:r>
+      <w:r>
+        <w:rPr>
+          <w:sz w:val="28"/>
+          <w:szCs w:val="28"/>
+        </w:rPr>
+        <w:t>,Humidity,Temperature</w:t>
+      </w:r>
+      <w:proofErr w:type="spellEnd"/>
+      <w:proofErr w:type="gramEnd"/>
     </w:p>
     <w:p>
       <w:pPr>
@@ -634,10 +857,10 @@
         </w:rPr>
         <w:lastRenderedPageBreak/>
         <w:drawing>
-          <wp:inline distT="0" distB="0" distL="0" distR="0" wp14:anchorId="50421E43" wp14:editId="21F1D26B">
+          <wp:inline distT="0" distB="0" distL="0" distR="0" wp14:anchorId="7453EF49" wp14:editId="7A18BE47">
             <wp:extent cx="5943600" cy="3714750"/>
             <wp:effectExtent l="0" t="0" r="0" b="0"/>
-            <wp:docPr id="7" name="Picture 7"/>
+            <wp:docPr id="14" name="Picture 14"/>
             <wp:cNvGraphicFramePr>
               <a:graphicFrameLocks xmlns:a="http://schemas.openxmlformats.org/drawingml/2006/main" noChangeAspect="1"/>
             </wp:cNvGraphicFramePr>
@@ -683,7 +906,23 @@
           <w:sz w:val="28"/>
           <w:szCs w:val="28"/>
         </w:rPr>
-        <w:t>I added One row key “sensor” for all sensor related data</w:t>
+        <w:t xml:space="preserve">I added </w:t>
+      </w:r>
+      <w:proofErr w:type="gramStart"/>
+      <w:r>
+        <w:rPr>
+          <w:sz w:val="28"/>
+          <w:szCs w:val="28"/>
+        </w:rPr>
+        <w:t>One</w:t>
+      </w:r>
+      <w:proofErr w:type="gramEnd"/>
+      <w:r>
+        <w:rPr>
+          <w:sz w:val="28"/>
+          <w:szCs w:val="28"/>
+        </w:rPr>
+        <w:t xml:space="preserve"> row key “sensor” for all sensor related data</w:t>
       </w:r>
     </w:p>
     <w:p>
@@ -710,76 +949,230 @@
           <w:szCs w:val="28"/>
         </w:rPr>
       </w:pPr>
-      <w:r>
-        <w:rPr>
-          <w:sz w:val="28"/>
-          <w:szCs w:val="28"/>
-        </w:rPr>
-        <w:t>Location : Longitude,Location:Latitude</w:t>
-      </w:r>
-    </w:p>
-    <w:p>
-      <w:pPr>
-        <w:ind w:left="360"/>
-        <w:rPr>
-          <w:sz w:val="28"/>
-          <w:szCs w:val="28"/>
-        </w:rPr>
-      </w:pPr>
-      <w:r>
-        <w:rPr>
-          <w:sz w:val="28"/>
-          <w:szCs w:val="28"/>
-        </w:rPr>
-        <w:t>Date : Timestamp</w:t>
-      </w:r>
-    </w:p>
-    <w:p>
-      <w:pPr>
-        <w:ind w:left="360"/>
-        <w:rPr>
-          <w:sz w:val="28"/>
-          <w:szCs w:val="28"/>
-        </w:rPr>
-      </w:pPr>
-      <w:r>
-        <w:rPr>
-          <w:sz w:val="28"/>
-          <w:szCs w:val="28"/>
-        </w:rPr>
-        <w:t>AxisData:X,AxisData,Y,AxisData:Z</w:t>
-      </w:r>
-    </w:p>
-    <w:p>
-      <w:pPr>
-        <w:ind w:left="360"/>
-        <w:rPr>
-          <w:sz w:val="28"/>
-          <w:szCs w:val="28"/>
-        </w:rPr>
-      </w:pPr>
-      <w:r>
-        <w:rPr>
-          <w:sz w:val="28"/>
-          <w:szCs w:val="28"/>
-        </w:rPr>
-        <w:t>Now inside the code sensor.txt data is taken into array by separator \t(Tab)</w:t>
-      </w:r>
-    </w:p>
-    <w:p>
-      <w:pPr>
-        <w:ind w:left="360"/>
-        <w:rPr>
-          <w:sz w:val="28"/>
-          <w:szCs w:val="28"/>
-        </w:rPr>
-      </w:pPr>
-      <w:r>
-        <w:rPr>
-          <w:sz w:val="28"/>
-          <w:szCs w:val="28"/>
-        </w:rPr>
-        <w:t>Now I inserted to colum families with Row key and Family Keys</w:t>
+      <w:proofErr w:type="gramStart"/>
+      <w:r>
+        <w:rPr>
+          <w:sz w:val="28"/>
+          <w:szCs w:val="28"/>
+        </w:rPr>
+        <w:t>Location :</w:t>
+      </w:r>
+      <w:proofErr w:type="gramEnd"/>
+      <w:r>
+        <w:rPr>
+          <w:sz w:val="28"/>
+          <w:szCs w:val="28"/>
+        </w:rPr>
+        <w:t xml:space="preserve"> </w:t>
+      </w:r>
+      <w:proofErr w:type="spellStart"/>
+      <w:r>
+        <w:rPr>
+          <w:sz w:val="28"/>
+          <w:szCs w:val="28"/>
+        </w:rPr>
+        <w:t>Longitude,Location:Latitude</w:t>
+      </w:r>
+      <w:proofErr w:type="spellEnd"/>
+    </w:p>
+    <w:p>
+      <w:pPr>
+        <w:ind w:left="360"/>
+        <w:rPr>
+          <w:sz w:val="28"/>
+          <w:szCs w:val="28"/>
+        </w:rPr>
+      </w:pPr>
+      <w:proofErr w:type="gramStart"/>
+      <w:r>
+        <w:rPr>
+          <w:sz w:val="28"/>
+          <w:szCs w:val="28"/>
+        </w:rPr>
+        <w:t>Date :</w:t>
+      </w:r>
+      <w:proofErr w:type="gramEnd"/>
+      <w:r>
+        <w:rPr>
+          <w:sz w:val="28"/>
+          <w:szCs w:val="28"/>
+        </w:rPr>
+        <w:t xml:space="preserve"> Timestamp</w:t>
+      </w:r>
+    </w:p>
+    <w:p>
+      <w:pPr>
+        <w:ind w:left="360"/>
+        <w:rPr>
+          <w:sz w:val="28"/>
+          <w:szCs w:val="28"/>
+        </w:rPr>
+      </w:pPr>
+      <w:proofErr w:type="spellStart"/>
+      <w:r>
+        <w:rPr>
+          <w:sz w:val="28"/>
+          <w:szCs w:val="28"/>
+        </w:rPr>
+        <w:t>AxisData</w:t>
+      </w:r>
+      <w:proofErr w:type="gramStart"/>
+      <w:r>
+        <w:rPr>
+          <w:sz w:val="28"/>
+          <w:szCs w:val="28"/>
+        </w:rPr>
+        <w:t>:X,AxisData,Y,AxisData:Z</w:t>
+      </w:r>
+      <w:proofErr w:type="spellEnd"/>
+      <w:proofErr w:type="gramEnd"/>
+    </w:p>
+    <w:p>
+      <w:pPr>
+        <w:ind w:left="360"/>
+        <w:rPr>
+          <w:sz w:val="28"/>
+          <w:szCs w:val="28"/>
+        </w:rPr>
+      </w:pPr>
+      <w:proofErr w:type="spellStart"/>
+      <w:r>
+        <w:rPr>
+          <w:sz w:val="28"/>
+          <w:szCs w:val="28"/>
+        </w:rPr>
+        <w:t>Humidity</w:t>
+      </w:r>
+      <w:proofErr w:type="gramStart"/>
+      <w:r>
+        <w:rPr>
+          <w:sz w:val="28"/>
+          <w:szCs w:val="28"/>
+        </w:rPr>
+        <w:t>:humidity</w:t>
+      </w:r>
+      <w:proofErr w:type="spellEnd"/>
+      <w:proofErr w:type="gramEnd"/>
+    </w:p>
+    <w:p>
+      <w:pPr>
+        <w:ind w:left="360"/>
+        <w:rPr>
+          <w:sz w:val="28"/>
+          <w:szCs w:val="28"/>
+        </w:rPr>
+      </w:pPr>
+      <w:proofErr w:type="spellStart"/>
+      <w:r>
+        <w:rPr>
+          <w:sz w:val="28"/>
+          <w:szCs w:val="28"/>
+        </w:rPr>
+        <w:t>Temperature</w:t>
+      </w:r>
+      <w:proofErr w:type="gramStart"/>
+      <w:r>
+        <w:rPr>
+          <w:sz w:val="28"/>
+          <w:szCs w:val="28"/>
+        </w:rPr>
+        <w:t>:temperature</w:t>
+      </w:r>
+      <w:proofErr w:type="spellEnd"/>
+      <w:proofErr w:type="gramEnd"/>
+    </w:p>
+    <w:p>
+      <w:pPr>
+        <w:ind w:left="360"/>
+        <w:rPr>
+          <w:sz w:val="28"/>
+          <w:szCs w:val="28"/>
+        </w:rPr>
+      </w:pPr>
+      <w:r>
+        <w:rPr>
+          <w:sz w:val="28"/>
+          <w:szCs w:val="28"/>
+        </w:rPr>
+        <w:t>Now inside the code sensor.txt</w:t>
+      </w:r>
+      <w:r>
+        <w:rPr>
+          <w:sz w:val="28"/>
+          <w:szCs w:val="28"/>
+        </w:rPr>
+        <w:t xml:space="preserve"> and humtemp.txt</w:t>
+      </w:r>
+      <w:r>
+        <w:rPr>
+          <w:sz w:val="28"/>
+          <w:szCs w:val="28"/>
+        </w:rPr>
+        <w:t xml:space="preserve"> data is taken into array</w:t>
+      </w:r>
+      <w:r>
+        <w:rPr>
+          <w:sz w:val="28"/>
+          <w:szCs w:val="28"/>
+        </w:rPr>
+        <w:t>s</w:t>
+      </w:r>
+      <w:r>
+        <w:rPr>
+          <w:sz w:val="28"/>
+          <w:szCs w:val="28"/>
+        </w:rPr>
+        <w:t xml:space="preserve"> by separator \</w:t>
+      </w:r>
+      <w:proofErr w:type="gramStart"/>
+      <w:r>
+        <w:rPr>
+          <w:sz w:val="28"/>
+          <w:szCs w:val="28"/>
+        </w:rPr>
+        <w:t>t(</w:t>
+      </w:r>
+      <w:proofErr w:type="gramEnd"/>
+      <w:r>
+        <w:rPr>
+          <w:sz w:val="28"/>
+          <w:szCs w:val="28"/>
+        </w:rPr>
+        <w:t>Tab)</w:t>
+      </w:r>
+    </w:p>
+    <w:p>
+      <w:pPr>
+        <w:ind w:left="360"/>
+        <w:rPr>
+          <w:sz w:val="28"/>
+          <w:szCs w:val="28"/>
+        </w:rPr>
+      </w:pPr>
+      <w:r>
+        <w:rPr>
+          <w:sz w:val="28"/>
+          <w:szCs w:val="28"/>
+        </w:rPr>
+        <w:t xml:space="preserve">Now I inserted to </w:t>
+      </w:r>
+      <w:proofErr w:type="spellStart"/>
+      <w:proofErr w:type="gramStart"/>
+      <w:r>
+        <w:rPr>
+          <w:sz w:val="28"/>
+          <w:szCs w:val="28"/>
+        </w:rPr>
+        <w:t>colum</w:t>
+      </w:r>
+      <w:proofErr w:type="spellEnd"/>
+      <w:proofErr w:type="gramEnd"/>
+      <w:r>
+        <w:rPr>
+          <w:sz w:val="28"/>
+          <w:szCs w:val="28"/>
+        </w:rPr>
+        <w:t xml:space="preserve"> families with Row key and Family Keys</w:t>
       </w:r>
     </w:p>
     <w:p>
@@ -796,10 +1189,10 @@
         </w:rPr>
         <w:lastRenderedPageBreak/>
         <w:drawing>
-          <wp:inline distT="0" distB="0" distL="0" distR="0" wp14:anchorId="655B7880" wp14:editId="479637CF">
+          <wp:inline distT="0" distB="0" distL="0" distR="0" wp14:anchorId="118C8AD1" wp14:editId="2351FD3D">
             <wp:extent cx="5943600" cy="3714750"/>
             <wp:effectExtent l="0" t="0" r="0" b="0"/>
-            <wp:docPr id="8" name="Picture 8"/>
+            <wp:docPr id="15" name="Picture 15"/>
             <wp:cNvGraphicFramePr>
               <a:graphicFrameLocks xmlns:a="http://schemas.openxmlformats.org/drawingml/2006/main" noChangeAspect="1"/>
             </wp:cNvGraphicFramePr>
@@ -877,7 +1270,15 @@
           <w:sz w:val="28"/>
           <w:szCs w:val="28"/>
         </w:rPr>
-        <w:t xml:space="preserve">and displayed to console </w:t>
+        <w:t xml:space="preserve">and displayed to </w:t>
+      </w:r>
+      <w:proofErr w:type="gramStart"/>
+      <w:r>
+        <w:rPr>
+          <w:sz w:val="28"/>
+          <w:szCs w:val="28"/>
+        </w:rPr>
+        <w:t xml:space="preserve">console </w:t>
       </w:r>
       <w:r>
         <w:rPr>
@@ -886,6 +1287,7 @@
         </w:rPr>
         <w:t>.</w:t>
       </w:r>
+      <w:proofErr w:type="gramEnd"/>
     </w:p>
     <w:p>
       <w:pPr>
@@ -901,10 +1303,10 @@
         </w:rPr>
         <w:lastRenderedPageBreak/>
         <w:drawing>
-          <wp:inline distT="0" distB="0" distL="0" distR="0" wp14:anchorId="2E5DE514" wp14:editId="68A65E5B">
+          <wp:inline distT="0" distB="0" distL="0" distR="0" wp14:anchorId="5372FFAC" wp14:editId="05937126">
             <wp:extent cx="5943600" cy="3714750"/>
             <wp:effectExtent l="0" t="0" r="0" b="0"/>
-            <wp:docPr id="9" name="Picture 9"/>
+            <wp:docPr id="16" name="Picture 16"/>
             <wp:cNvGraphicFramePr>
               <a:graphicFrameLocks xmlns:a="http://schemas.openxmlformats.org/drawingml/2006/main" noChangeAspect="1"/>
             </wp:cNvGraphicFramePr>
@@ -982,10 +1384,10 @@
           <w:noProof/>
         </w:rPr>
         <w:drawing>
-          <wp:inline distT="0" distB="0" distL="0" distR="0" wp14:anchorId="54870036" wp14:editId="5246EDBE">
+          <wp:inline distT="0" distB="0" distL="0" distR="0" wp14:anchorId="0749F5E5" wp14:editId="21B12B66">
             <wp:extent cx="5943600" cy="3714750"/>
             <wp:effectExtent l="0" t="0" r="0" b="0"/>
-            <wp:docPr id="10" name="Picture 10"/>
+            <wp:docPr id="17" name="Picture 17"/>
             <wp:cNvGraphicFramePr>
               <a:graphicFrameLocks xmlns:a="http://schemas.openxmlformats.org/drawingml/2006/main" noChangeAspect="1"/>
             </wp:cNvGraphicFramePr>
@@ -997,7 +1399,7 @@
                     <pic:cNvPicPr/>
                   </pic:nvPicPr>
                   <pic:blipFill>
-                    <a:blip r:embed="rId14"/>
+                    <a:blip r:embed="rId13"/>
                     <a:stretch>
                       <a:fillRect/>
                     </a:stretch>
@@ -1017,34 +1419,66 @@
           </wp:inline>
         </w:drawing>
       </w:r>
-    </w:p>
-    <w:p>
-      <w:pPr>
-        <w:ind w:left="360"/>
-        <w:rPr>
-          <w:sz w:val="28"/>
-          <w:szCs w:val="28"/>
-        </w:rPr>
-      </w:pPr>
-      <w:r>
-        <w:rPr>
-          <w:sz w:val="28"/>
-          <w:szCs w:val="28"/>
-        </w:rPr>
-        <w:lastRenderedPageBreak/>
-        <w:t>In this way we can push sensortag data to Hbase tables and we can retrieve data and use that data in various applications easily.</w:t>
-      </w:r>
-    </w:p>
-    <w:p>
-      <w:pPr>
-        <w:ind w:left="360"/>
-        <w:rPr>
-          <w:sz w:val="28"/>
-          <w:szCs w:val="28"/>
-        </w:rPr>
-      </w:pPr>
       <w:bookmarkStart w:id="0" w:name="_GoBack"/>
       <w:bookmarkEnd w:id="0"/>
+    </w:p>
+    <w:p>
+      <w:pPr>
+        <w:ind w:left="360"/>
+        <w:rPr>
+          <w:sz w:val="28"/>
+          <w:szCs w:val="28"/>
+        </w:rPr>
+      </w:pPr>
+      <w:r>
+        <w:rPr>
+          <w:sz w:val="28"/>
+          <w:szCs w:val="28"/>
+        </w:rPr>
+        <w:lastRenderedPageBreak/>
+        <w:t xml:space="preserve">In this way we can push </w:t>
+      </w:r>
+      <w:proofErr w:type="spellStart"/>
+      <w:r>
+        <w:rPr>
+          <w:sz w:val="28"/>
+          <w:szCs w:val="28"/>
+        </w:rPr>
+        <w:t>sensortag</w:t>
+      </w:r>
+      <w:proofErr w:type="spellEnd"/>
+      <w:r>
+        <w:rPr>
+          <w:sz w:val="28"/>
+          <w:szCs w:val="28"/>
+        </w:rPr>
+        <w:t xml:space="preserve"> data to </w:t>
+      </w:r>
+      <w:proofErr w:type="spellStart"/>
+      <w:r>
+        <w:rPr>
+          <w:sz w:val="28"/>
+          <w:szCs w:val="28"/>
+        </w:rPr>
+        <w:t>Hbase</w:t>
+      </w:r>
+      <w:proofErr w:type="spellEnd"/>
+      <w:r>
+        <w:rPr>
+          <w:sz w:val="28"/>
+          <w:szCs w:val="28"/>
+        </w:rPr>
+        <w:t xml:space="preserve"> tables and we can retrieve data and use that data in various applications easily.</w:t>
+      </w:r>
+    </w:p>
+    <w:p>
+      <w:pPr>
+        <w:ind w:left="360"/>
+        <w:rPr>
+          <w:sz w:val="28"/>
+          <w:szCs w:val="28"/>
+        </w:rPr>
+      </w:pPr>
     </w:p>
     <w:p>
       <w:pPr>

</xml_diff>